<commit_message>
Update related work section in proposal docx
</commit_message>
<xml_diff>
--- a/docs/proposal/comerford_proposal-form.docx
+++ b/docs/proposal/comerford_proposal-form.docx
@@ -1525,7 +1525,7 @@
           <w:szCs w:val="22"/>
           <w:rtl w:val="0"/>
         </w:rPr>
-        <w:t xml:space="preserve">In the paper by Inder et al. (2021) a HAR-RV model is trained using bitcoin volatility data. Gkillas et al. (2021) trained a random forest model using bitcoin volatility and transaction count. These models are used to predict future volatility. It is noted that future research could include other blockchain features in the training data. I intend to follow this path by using random forests while incorporating several sets of blockchain data into the training data.</w:t>
+        <w:t xml:space="preserve">In the paper by Inder et al. (2021) a random forest model is trained using bitcoin technical indicators.. Gkillas et al. (2021) trained a random forest model using bitcoin price volatility and transaction count. These models are used to predict future price movement and volatility respectively. It is noted that future research could include other blockchain features in the training data. I intend to follow this path by using random forests while incorporating several sets of blockchain data into the training data.</w:t>
       </w:r>
     </w:p>
     <w:p>
@@ -3522,7 +3522,7 @@
 
 <file path=customXML/item1.xml><?xml version="1.0" encoding="utf-8"?>
 <go:gDocsCustomXmlDataStorage xmlns:go="http://customooxmlschemas.google.com/" xmlns:r="http://schemas.openxmlformats.org/officeDocument/2006/relationships">
-  <go:docsCustomData xmlns:go="http://customooxmlschemas.google.com/" roundtripDataSignature="AMtx7mhdJZEU9Pdv+ZqItUVRh8jVuEPpdw==">AMUW2mUSr2tey6V0Q9WhAlxAAjnJ5UbkaXOeqOm5L5kr0Y7ixwOBbprTwIVEQBKf+zPxiyfMdeEsZZONAzHTxKJFMbMRtNm1HMN6aInqr+TB68EMuRVuC3g=</go:docsCustomData>
+  <go:docsCustomData xmlns:go="http://customooxmlschemas.google.com/" roundtripDataSignature="AMtx7mhdJZEU9Pdv+ZqItUVRh8jVuEPpdw==">AMUW2mVkNe8SApea7gtUaIuBqg7OqbGvogi/x13bASngnkvTnV3AYL79mcM3uv2hpHaKWP6x1Yj3gAe2LnZj3uroTVu+LZyxnooxGdWHQlwjTQvPRW/cm2Q=</go:docsCustomData>
 </go:gDocsCustomXmlDataStorage>
 </file>
 

</xml_diff>

<commit_message>
Fix proposal .docx typo
</commit_message>
<xml_diff>
--- a/docs/proposal/comerford_proposal-form.docx
+++ b/docs/proposal/comerford_proposal-form.docx
@@ -1007,7 +1007,7 @@
           <w:szCs w:val="22"/>
           <w:rtl w:val="0"/>
         </w:rPr>
-        <w:t xml:space="preserve">Bitcoin fundamental and technical analysts use market and price data to calculate indicators which are used to inform trading decisions. With recent events in the cryptocurrency space on-chain analysis has come to the foreground. On-chain analysis is the process of collecting information about a currency using its transaction history. It can include monitoring transaction count, size, active addresses, age of coins transacted, exchange inflows and outflows, and monitoring tagged addresses. For my practicum I will gather information from the bitcoin blockchain and examine to what extent it can be used to more accurately make predictions about bitcoin price movements.</w:t>
+        <w:t xml:space="preserve">Bitcoin technical analysts use price data to calculate indicators which are used to inform trading decisions. With recent events in the cryptocurrency space on-chain analysis has come to the foreground. On-chain analysis is the process of collecting information about a currency using its transaction history. It can include monitoring transaction count, size, active addresses, age of coins transacted, exchange inflows and outflows, and monitoring tagged addresses. For my practicum I will gather information from the bitcoin blockchain and examine to what extent it can be used to more accurately make predictions about bitcoin price movements.</w:t>
       </w:r>
     </w:p>
     <w:p>
@@ -1525,7 +1525,7 @@
           <w:szCs w:val="22"/>
           <w:rtl w:val="0"/>
         </w:rPr>
-        <w:t xml:space="preserve">In the paper by Inder et al. (2021) a random forest model is trained using bitcoin technical indicators.. Gkillas et al. (2021) trained a random forest model using bitcoin price volatility and transaction count. These models are used to predict future price movement and volatility respectively. It is noted that future research could include other blockchain features in the training data. I intend to follow this path by using random forests while incorporating several sets of blockchain data into the training data.</w:t>
+        <w:t xml:space="preserve">In the paper by Inder et al. (2021) a random forest model is trained using bitcoin technical indicators. Gkillas et al. (2021) trained a random forest model using bitcoin price volatility and transaction count. These models are used to predict future price movement and volatility respectively. It is noted that future research could include other blockchain features in the training data. I intend to follow this path by using random forests while incorporating several sets of blockchain data into the training data.</w:t>
       </w:r>
     </w:p>
     <w:p>
@@ -3522,7 +3522,7 @@
 
 <file path=customXML/item1.xml><?xml version="1.0" encoding="utf-8"?>
 <go:gDocsCustomXmlDataStorage xmlns:go="http://customooxmlschemas.google.com/" xmlns:r="http://schemas.openxmlformats.org/officeDocument/2006/relationships">
-  <go:docsCustomData xmlns:go="http://customooxmlschemas.google.com/" roundtripDataSignature="AMtx7mhdJZEU9Pdv+ZqItUVRh8jVuEPpdw==">AMUW2mVkNe8SApea7gtUaIuBqg7OqbGvogi/x13bASngnkvTnV3AYL79mcM3uv2hpHaKWP6x1Yj3gAe2LnZj3uroTVu+LZyxnooxGdWHQlwjTQvPRW/cm2Q=</go:docsCustomData>
+  <go:docsCustomData xmlns:go="http://customooxmlschemas.google.com/" roundtripDataSignature="AMtx7mhdJZEU9Pdv+ZqItUVRh8jVuEPpdw==">AMUW2mVxGrtMd2jR1v8oFzOMsadf0ugDnFlhOT11V9xQovSMuaNlCKoRHrHQ/sGtdskeo+91iBc1G9a1MkUNdPtKuE1AGgEG3ebVV4/6vTx9BTPTkKVIehI=</go:docsCustomData>
 </go:gDocsCustomXmlDataStorage>
 </file>
 

</xml_diff>